<commit_message>
Editing of Articles and Daily Cartoon Update
</commit_message>
<xml_diff>
--- a/Articles/2025/1-Blender-Continued/8-Creating-Curves/8-Fill-And-Cut-Hole-in-Form/8 Fill and Put Hole in Form.docx
+++ b/Articles/2025/1-Blender-Continued/8-Creating-Curves/8-Fill-And-Cut-Hole-in-Form/8 Fill and Put Hole in Form.docx
@@ -15,11 +15,59 @@
     <w:p/>
     <w:p>
       <w:r>
-        <w:t>If we change it to 2D mode, we can fill the Front.</w:t>
+        <w:t xml:space="preserve">One of the advantages to </w:t>
+      </w:r>
+      <w:r>
+        <w:rPr>
+          <w:rStyle w:val="BlueBoldenChar"/>
+          <w:rFonts w:eastAsiaTheme="minorHAnsi"/>
+        </w:rPr>
+        <w:t>adding a segment</w:t>
+      </w:r>
+      <w:r>
+        <w:t xml:space="preserve"> to close the curve, instead of just merging the vertices at the bottom, is that it allows us to fill this shape, and make it appear solid.</w:t>
+      </w:r>
+    </w:p>
+    <w:p/>
+    <w:p>
+      <w:r>
+        <w:t xml:space="preserve">First, we are going to change our shape to </w:t>
+      </w:r>
+      <w:r>
+        <w:rPr>
+          <w:rStyle w:val="BlueBoldenChar"/>
+          <w:rFonts w:eastAsiaTheme="minorHAnsi"/>
+        </w:rPr>
+        <w:t>2D mode</w:t>
+      </w:r>
+      <w:r>
+        <w:t>, we can</w:t>
+      </w:r>
+      <w:r>
+        <w:t xml:space="preserve"> now</w:t>
+      </w:r>
+      <w:r>
+        <w:t xml:space="preserve"> </w:t>
+      </w:r>
+      <w:r>
+        <w:rPr>
+          <w:rStyle w:val="BlueBoldenChar"/>
+          <w:rFonts w:eastAsiaTheme="minorHAnsi"/>
+        </w:rPr>
+        <w:t>fill</w:t>
+      </w:r>
+      <w:r>
+        <w:t xml:space="preserve"> the Front.</w:t>
+      </w:r>
+      <w:r>
+        <w:t xml:space="preserve"> 3D type curves do not fill. So, we would be unable to do this, if we had remained in the 3D Mode.</w:t>
       </w:r>
     </w:p>
     <w:p>
       <w:r>
+        <w:rPr>
+          <w:noProof/>
+        </w:rPr>
         <w:drawing>
           <wp:inline distT="0" distB="0" distL="0" distR="0" wp14:anchorId="321EB0F1" wp14:editId="5E76EA03">
             <wp:extent cx="4258269" cy="3934374"/>
@@ -62,9 +110,15 @@
       <w:r>
         <w:t>Now our shape is filled</w:t>
       </w:r>
+      <w:r>
+        <w:t>.</w:t>
+      </w:r>
     </w:p>
     <w:p>
       <w:r>
+        <w:rPr>
+          <w:noProof/>
+        </w:rPr>
         <w:lastRenderedPageBreak/>
         <w:drawing>
           <wp:inline distT="0" distB="0" distL="0" distR="0" wp14:anchorId="12FC547A" wp14:editId="7541888F">
@@ -104,40 +158,26 @@
       </w:r>
     </w:p>
     <w:p/>
-    <w:p/>
     <w:p>
-      <w:hyperlink r:id="rId9" w:history="1">
-        <w:r>
-          <w:rPr>
-            <w:rStyle w:val="Hyperlink"/>
-          </w:rPr>
-          <w:t>https://www.youtube.com/watch?v=f53GvpTIO2w</w:t>
-        </w:r>
-      </w:hyperlink>
+      <w:pPr>
+        <w:pStyle w:val="Heading1"/>
+      </w:pPr>
+      <w:r>
+        <w:t>Go into Outline Mode</w:t>
+      </w:r>
     </w:p>
     <w:p>
       <w:r>
+        <w:t>To get into outline mode, we need to go to the top of the viewport and click on this button here. As indicated in the image below.</w:t>
+      </w:r>
+    </w:p>
+    <w:p>
+      <w:r>
         <w:drawing>
-          <wp:anchor distT="0" distB="0" distL="114300" distR="114300" simplePos="0" relativeHeight="251658240" behindDoc="1" locked="0" layoutInCell="1" allowOverlap="1" wp14:anchorId="48461E64" wp14:editId="613E9830">
-            <wp:simplePos x="0" y="0"/>
-            <wp:positionH relativeFrom="column">
-              <wp:posOffset>-914251</wp:posOffset>
-            </wp:positionH>
-            <wp:positionV relativeFrom="paragraph">
-              <wp:posOffset>324539</wp:posOffset>
-            </wp:positionV>
-            <wp:extent cx="7809164" cy="1712068"/>
-            <wp:effectExtent l="0" t="0" r="1905" b="2540"/>
-            <wp:wrapTight wrapText="bothSides">
-              <wp:wrapPolygon edited="0">
-                <wp:start x="0" y="0"/>
-                <wp:lineTo x="0" y="21392"/>
-                <wp:lineTo x="21553" y="21392"/>
-                <wp:lineTo x="21553" y="0"/>
-                <wp:lineTo x="0" y="0"/>
-              </wp:wrapPolygon>
-            </wp:wrapTight>
-            <wp:docPr id="1471361281" name="Picture 1"/>
+          <wp:inline distT="0" distB="0" distL="0" distR="0" wp14:anchorId="700AC27C" wp14:editId="67D3F27A">
+            <wp:extent cx="3248478" cy="1514686"/>
+            <wp:effectExtent l="0" t="0" r="9525" b="9525"/>
+            <wp:docPr id="495270091" name="Picture 1"/>
             <wp:cNvGraphicFramePr>
               <a:graphicFrameLocks xmlns:a="http://schemas.openxmlformats.org/drawingml/2006/main" noChangeAspect="1"/>
             </wp:cNvGraphicFramePr>
@@ -145,24 +185,63 @@
               <a:graphicData uri="http://schemas.openxmlformats.org/drawingml/2006/picture">
                 <pic:pic xmlns:pic="http://schemas.openxmlformats.org/drawingml/2006/picture">
                   <pic:nvPicPr>
-                    <pic:cNvPr id="1471361281" name=""/>
+                    <pic:cNvPr id="495270091" name=""/>
+                    <pic:cNvPicPr/>
+                  </pic:nvPicPr>
+                  <pic:blipFill>
+                    <a:blip r:embed="rId9"/>
+                    <a:stretch>
+                      <a:fillRect/>
+                    </a:stretch>
+                  </pic:blipFill>
+                  <pic:spPr>
+                    <a:xfrm>
+                      <a:off x="0" y="0"/>
+                      <a:ext cx="3248478" cy="1514686"/>
+                    </a:xfrm>
+                    <a:prstGeom prst="rect">
+                      <a:avLst/>
+                    </a:prstGeom>
+                  </pic:spPr>
+                </pic:pic>
+              </a:graphicData>
+            </a:graphic>
+          </wp:inline>
+        </w:drawing>
+      </w:r>
+    </w:p>
+    <w:p>
+      <w:r>
+        <w:t>In outline mode, your shape should now look like this.</w:t>
+      </w:r>
+    </w:p>
+    <w:p>
+      <w:r>
+        <w:lastRenderedPageBreak/>
+        <w:drawing>
+          <wp:inline distT="0" distB="0" distL="0" distR="0" wp14:anchorId="545B6DD0" wp14:editId="3537125B">
+            <wp:extent cx="3413939" cy="3094033"/>
+            <wp:effectExtent l="0" t="0" r="0" b="0"/>
+            <wp:docPr id="1288273366" name="Picture 1"/>
+            <wp:cNvGraphicFramePr>
+              <a:graphicFrameLocks xmlns:a="http://schemas.openxmlformats.org/drawingml/2006/main" noChangeAspect="1"/>
+            </wp:cNvGraphicFramePr>
+            <a:graphic xmlns:a="http://schemas.openxmlformats.org/drawingml/2006/main">
+              <a:graphicData uri="http://schemas.openxmlformats.org/drawingml/2006/picture">
+                <pic:pic xmlns:pic="http://schemas.openxmlformats.org/drawingml/2006/picture">
+                  <pic:nvPicPr>
+                    <pic:cNvPr id="1288273366" name=""/>
                     <pic:cNvPicPr/>
                   </pic:nvPicPr>
                   <pic:blipFill rotWithShape="1">
-                    <a:blip r:embed="rId10">
-                      <a:extLst>
-                        <a:ext uri="{28A0092B-C50C-407E-A947-70E740481C1C}">
-                          <a14:useLocalDpi xmlns:a14="http://schemas.microsoft.com/office/drawing/2010/main" val="0"/>
-                        </a:ext>
-                      </a:extLst>
-                    </a:blip>
-                    <a:srcRect b="11899"/>
+                    <a:blip r:embed="rId10"/>
+                    <a:srcRect t="16148"/>
                     <a:stretch/>
                   </pic:blipFill>
                   <pic:spPr bwMode="auto">
                     <a:xfrm>
                       <a:off x="0" y="0"/>
-                      <a:ext cx="7809733" cy="1712193"/>
+                      <a:ext cx="3419171" cy="3098774"/>
                     </a:xfrm>
                     <a:prstGeom prst="rect">
                       <a:avLst/>
@@ -179,19 +258,240 @@
                 </pic:pic>
               </a:graphicData>
             </a:graphic>
-            <wp14:sizeRelH relativeFrom="page">
-              <wp14:pctWidth>0</wp14:pctWidth>
-            </wp14:sizeRelH>
-            <wp14:sizeRelV relativeFrom="page">
-              <wp14:pctHeight>0</wp14:pctHeight>
-            </wp14:sizeRelV>
-          </wp:anchor>
+          </wp:inline>
         </w:drawing>
       </w:r>
     </w:p>
     <w:p/>
+    <w:p>
+      <w:r>
+        <w:t xml:space="preserve">We can then come over the Property panel for </w:t>
+      </w:r>
+      <w:r>
+        <w:rPr>
+          <w:rStyle w:val="BlueBoldenChar"/>
+          <w:rFonts w:eastAsiaTheme="minorHAnsi"/>
+        </w:rPr>
+        <w:t>Curve</w:t>
+      </w:r>
+      <w:r>
+        <w:t xml:space="preserve">, and temporarily </w:t>
+      </w:r>
+      <w:r>
+        <w:rPr>
+          <w:rStyle w:val="BoldMaroonListChar"/>
+        </w:rPr>
+        <w:t>turn off</w:t>
+      </w:r>
+      <w:r>
+        <w:t xml:space="preserve"> </w:t>
+      </w:r>
+      <w:r>
+        <w:rPr>
+          <w:rStyle w:val="BlueBoldenChar"/>
+          <w:rFonts w:eastAsiaTheme="minorHAnsi"/>
+        </w:rPr>
+        <w:t>Fill</w:t>
+      </w:r>
+      <w:r>
+        <w:t>.</w:t>
+      </w:r>
+    </w:p>
+    <w:p>
+      <w:r>
+        <w:drawing>
+          <wp:inline distT="0" distB="0" distL="0" distR="0" wp14:anchorId="63C55A34" wp14:editId="2522759A">
+            <wp:extent cx="3867690" cy="3982006"/>
+            <wp:effectExtent l="0" t="0" r="0" b="0"/>
+            <wp:docPr id="1370303016" name="Picture 1"/>
+            <wp:cNvGraphicFramePr>
+              <a:graphicFrameLocks xmlns:a="http://schemas.openxmlformats.org/drawingml/2006/main" noChangeAspect="1"/>
+            </wp:cNvGraphicFramePr>
+            <a:graphic xmlns:a="http://schemas.openxmlformats.org/drawingml/2006/main">
+              <a:graphicData uri="http://schemas.openxmlformats.org/drawingml/2006/picture">
+                <pic:pic xmlns:pic="http://schemas.openxmlformats.org/drawingml/2006/picture">
+                  <pic:nvPicPr>
+                    <pic:cNvPr id="1370303016" name=""/>
+                    <pic:cNvPicPr/>
+                  </pic:nvPicPr>
+                  <pic:blipFill>
+                    <a:blip r:embed="rId11"/>
+                    <a:stretch>
+                      <a:fillRect/>
+                    </a:stretch>
+                  </pic:blipFill>
+                  <pic:spPr>
+                    <a:xfrm>
+                      <a:off x="0" y="0"/>
+                      <a:ext cx="3867690" cy="3982006"/>
+                    </a:xfrm>
+                    <a:prstGeom prst="rect">
+                      <a:avLst/>
+                    </a:prstGeom>
+                  </pic:spPr>
+                </pic:pic>
+              </a:graphicData>
+            </a:graphic>
+          </wp:inline>
+        </w:drawing>
+      </w:r>
+    </w:p>
+    <w:p/>
+    <w:p>
+      <w:r>
+        <w:lastRenderedPageBreak/>
+        <w:t>Now our shape should look like this.</w:t>
+      </w:r>
+    </w:p>
+    <w:p>
+      <w:r>
+        <w:drawing>
+          <wp:inline distT="0" distB="0" distL="0" distR="0" wp14:anchorId="3D8A932E" wp14:editId="083D2CE6">
+            <wp:extent cx="2972215" cy="2924583"/>
+            <wp:effectExtent l="0" t="0" r="0" b="9525"/>
+            <wp:docPr id="1116170941" name="Picture 1"/>
+            <wp:cNvGraphicFramePr>
+              <a:graphicFrameLocks xmlns:a="http://schemas.openxmlformats.org/drawingml/2006/main" noChangeAspect="1"/>
+            </wp:cNvGraphicFramePr>
+            <a:graphic xmlns:a="http://schemas.openxmlformats.org/drawingml/2006/main">
+              <a:graphicData uri="http://schemas.openxmlformats.org/drawingml/2006/picture">
+                <pic:pic xmlns:pic="http://schemas.openxmlformats.org/drawingml/2006/picture">
+                  <pic:nvPicPr>
+                    <pic:cNvPr id="1116170941" name=""/>
+                    <pic:cNvPicPr/>
+                  </pic:nvPicPr>
+                  <pic:blipFill>
+                    <a:blip r:embed="rId12"/>
+                    <a:stretch>
+                      <a:fillRect/>
+                    </a:stretch>
+                  </pic:blipFill>
+                  <pic:spPr>
+                    <a:xfrm>
+                      <a:off x="0" y="0"/>
+                      <a:ext cx="2972215" cy="2924583"/>
+                    </a:xfrm>
+                    <a:prstGeom prst="rect">
+                      <a:avLst/>
+                    </a:prstGeom>
+                  </pic:spPr>
+                </pic:pic>
+              </a:graphicData>
+            </a:graphic>
+          </wp:inline>
+        </w:drawing>
+      </w:r>
+    </w:p>
+    <w:p/>
+    <w:p>
+      <w:r>
+        <w:t>Now select these two points here.</w:t>
+      </w:r>
+    </w:p>
+    <w:p>
+      <w:r>
+        <w:drawing>
+          <wp:inline distT="0" distB="0" distL="0" distR="0" wp14:anchorId="5CB9C4FA" wp14:editId="3125A281">
+            <wp:extent cx="3745149" cy="3909937"/>
+            <wp:effectExtent l="0" t="0" r="8255" b="0"/>
+            <wp:docPr id="1653633326" name="Picture 1"/>
+            <wp:cNvGraphicFramePr>
+              <a:graphicFrameLocks xmlns:a="http://schemas.openxmlformats.org/drawingml/2006/main" noChangeAspect="1"/>
+            </wp:cNvGraphicFramePr>
+            <a:graphic xmlns:a="http://schemas.openxmlformats.org/drawingml/2006/main">
+              <a:graphicData uri="http://schemas.openxmlformats.org/drawingml/2006/picture">
+                <pic:pic xmlns:pic="http://schemas.openxmlformats.org/drawingml/2006/picture">
+                  <pic:nvPicPr>
+                    <pic:cNvPr id="1653633326" name=""/>
+                    <pic:cNvPicPr/>
+                  </pic:nvPicPr>
+                  <pic:blipFill>
+                    <a:blip r:embed="rId13"/>
+                    <a:stretch>
+                      <a:fillRect/>
+                    </a:stretch>
+                  </pic:blipFill>
+                  <pic:spPr>
+                    <a:xfrm>
+                      <a:off x="0" y="0"/>
+                      <a:ext cx="3761335" cy="3926836"/>
+                    </a:xfrm>
+                    <a:prstGeom prst="rect">
+                      <a:avLst/>
+                    </a:prstGeom>
+                  </pic:spPr>
+                </pic:pic>
+              </a:graphicData>
+            </a:graphic>
+          </wp:inline>
+        </w:drawing>
+      </w:r>
+    </w:p>
+    <w:p/>
+    <w:p>
+      <w:hyperlink r:id="rId14" w:history="1">
+        <w:r>
+          <w:rPr>
+            <w:rStyle w:val="Hyperlink"/>
+          </w:rPr>
+          <w:t>https://www.youtube.com/wa</w:t>
+        </w:r>
+        <w:r>
+          <w:rPr>
+            <w:rStyle w:val="Hyperlink"/>
+          </w:rPr>
+          <w:t>t</w:t>
+        </w:r>
+        <w:r>
+          <w:rPr>
+            <w:rStyle w:val="Hyperlink"/>
+          </w:rPr>
+          <w:t>ch?v=f53GvpTIO2w</w:t>
+        </w:r>
+      </w:hyperlink>
+    </w:p>
+    <w:p/>
+    <w:p>
+      <w:r>
+        <w:drawing>
+          <wp:inline distT="0" distB="0" distL="0" distR="0" wp14:anchorId="1BD9ACA8" wp14:editId="79BA913D">
+            <wp:extent cx="5943600" cy="981075"/>
+            <wp:effectExtent l="0" t="0" r="0" b="9525"/>
+            <wp:docPr id="1769434244" name="Picture 1"/>
+            <wp:cNvGraphicFramePr>
+              <a:graphicFrameLocks xmlns:a="http://schemas.openxmlformats.org/drawingml/2006/main" noChangeAspect="1"/>
+            </wp:cNvGraphicFramePr>
+            <a:graphic xmlns:a="http://schemas.openxmlformats.org/drawingml/2006/main">
+              <a:graphicData uri="http://schemas.openxmlformats.org/drawingml/2006/picture">
+                <pic:pic xmlns:pic="http://schemas.openxmlformats.org/drawingml/2006/picture">
+                  <pic:nvPicPr>
+                    <pic:cNvPr id="1769434244" name=""/>
+                    <pic:cNvPicPr/>
+                  </pic:nvPicPr>
+                  <pic:blipFill>
+                    <a:blip r:embed="rId15"/>
+                    <a:stretch>
+                      <a:fillRect/>
+                    </a:stretch>
+                  </pic:blipFill>
+                  <pic:spPr>
+                    <a:xfrm>
+                      <a:off x="0" y="0"/>
+                      <a:ext cx="5943600" cy="981075"/>
+                    </a:xfrm>
+                    <a:prstGeom prst="rect">
+                      <a:avLst/>
+                    </a:prstGeom>
+                  </pic:spPr>
+                </pic:pic>
+              </a:graphicData>
+            </a:graphic>
+          </wp:inline>
+        </w:drawing>
+      </w:r>
+    </w:p>
     <w:sectPr>
-      <w:headerReference w:type="default" r:id="rId11"/>
+      <w:headerReference w:type="default" r:id="rId16"/>
       <w:pgSz w:w="12240" w:h="15840"/>
       <w:pgMar w:top="1440" w:right="1440" w:bottom="1440" w:left="1440" w:header="720" w:footer="720" w:gutter="0"/>
       <w:cols w:space="720"/>
@@ -2349,6 +2649,18 @@
       <w:shd w:val="clear" w:color="auto" w:fill="E1DFDD"/>
     </w:rPr>
   </w:style>
+  <w:style w:type="character" w:styleId="FollowedHyperlink">
+    <w:name w:val="FollowedHyperlink"/>
+    <w:basedOn w:val="DefaultParagraphFont"/>
+    <w:uiPriority w:val="99"/>
+    <w:semiHidden/>
+    <w:unhideWhenUsed/>
+    <w:rsid w:val="00503AD5"/>
+    <w:rPr>
+      <w:color w:val="954F72" w:themeColor="followedHyperlink"/>
+      <w:u w:val="single"/>
+    </w:rPr>
+  </w:style>
 </w:styles>
 </file>
 

</xml_diff>

<commit_message>
Writing an Article for October 13th 2025
</commit_message>
<xml_diff>
--- a/Articles/2025/1-Blender-Continued/8-Creating-Curves/8-Fill-And-Cut-Hole-in-Form/8 Fill and Put Hole in Form.docx
+++ b/Articles/2025/1-Blender-Continued/8-Creating-Curves/8-Fill-And-Cut-Hole-in-Form/8 Fill and Put Hole in Form.docx
@@ -11,68 +11,494 @@
       </w:r>
     </w:p>
     <w:p/>
+    <w:sdt>
+      <w:sdtPr>
+        <w:rPr>
+          <w:rFonts w:asciiTheme="minorHAnsi" w:eastAsiaTheme="minorHAnsi" w:hAnsiTheme="minorHAnsi" w:cstheme="minorBidi"/>
+          <w:color w:val="auto"/>
+          <w:sz w:val="22"/>
+          <w:szCs w:val="22"/>
+        </w:rPr>
+        <w:id w:val="604928256"/>
+        <w:docPartObj>
+          <w:docPartGallery w:val="Table of Contents"/>
+          <w:docPartUnique/>
+        </w:docPartObj>
+      </w:sdtPr>
+      <w:sdtEndPr>
+        <w:rPr>
+          <w:b/>
+          <w:bCs/>
+          <w:noProof/>
+        </w:rPr>
+      </w:sdtEndPr>
+      <w:sdtContent>
+        <w:p>
+          <w:pPr>
+            <w:pStyle w:val="TOCHeading"/>
+          </w:pPr>
+          <w:r>
+            <w:t>Table of Contents</w:t>
+          </w:r>
+        </w:p>
+        <w:p>
+          <w:pPr>
+            <w:pStyle w:val="TOC1"/>
+            <w:tabs>
+              <w:tab w:val="right" w:leader="dot" w:pos="9350"/>
+            </w:tabs>
+            <w:rPr>
+              <w:rFonts w:eastAsiaTheme="minorEastAsia"/>
+              <w:noProof/>
+              <w:sz w:val="24"/>
+              <w:szCs w:val="24"/>
+            </w:rPr>
+          </w:pPr>
+          <w:r>
+            <w:fldChar w:fldCharType="begin"/>
+          </w:r>
+          <w:r>
+            <w:instrText xml:space="preserve"> TOC \o "1-3" \h \z \u </w:instrText>
+          </w:r>
+          <w:r>
+            <w:fldChar w:fldCharType="separate"/>
+          </w:r>
+          <w:hyperlink w:anchor="_Toc192946636" w:history="1">
+            <w:r>
+              <w:rPr>
+                <w:rStyle w:val="Hyperlink"/>
+                <w:noProof/>
+              </w:rPr>
+              <w:t>Starting Point</w:t>
+            </w:r>
+            <w:r>
+              <w:rPr>
+                <w:noProof/>
+                <w:webHidden/>
+              </w:rPr>
+              <w:tab/>
+            </w:r>
+            <w:r>
+              <w:rPr>
+                <w:noProof/>
+                <w:webHidden/>
+              </w:rPr>
+              <w:fldChar w:fldCharType="begin"/>
+            </w:r>
+            <w:r>
+              <w:rPr>
+                <w:noProof/>
+                <w:webHidden/>
+              </w:rPr>
+              <w:instrText xml:space="preserve"> PAGEREF _Toc192946636 \h </w:instrText>
+            </w:r>
+            <w:r>
+              <w:rPr>
+                <w:noProof/>
+                <w:webHidden/>
+              </w:rPr>
+            </w:r>
+            <w:r>
+              <w:rPr>
+                <w:noProof/>
+                <w:webHidden/>
+              </w:rPr>
+              <w:fldChar w:fldCharType="separate"/>
+            </w:r>
+            <w:r>
+              <w:rPr>
+                <w:noProof/>
+                <w:webHidden/>
+              </w:rPr>
+              <w:t>1</w:t>
+            </w:r>
+            <w:r>
+              <w:rPr>
+                <w:noProof/>
+                <w:webHidden/>
+              </w:rPr>
+              <w:fldChar w:fldCharType="end"/>
+            </w:r>
+          </w:hyperlink>
+        </w:p>
+        <w:p>
+          <w:pPr>
+            <w:pStyle w:val="TOC1"/>
+            <w:tabs>
+              <w:tab w:val="right" w:leader="dot" w:pos="9350"/>
+            </w:tabs>
+            <w:rPr>
+              <w:rFonts w:eastAsiaTheme="minorEastAsia"/>
+              <w:noProof/>
+              <w:sz w:val="24"/>
+              <w:szCs w:val="24"/>
+            </w:rPr>
+          </w:pPr>
+          <w:hyperlink w:anchor="_Toc192946637" w:history="1">
+            <w:r>
+              <w:rPr>
+                <w:rStyle w:val="Hyperlink"/>
+                <w:noProof/>
+              </w:rPr>
+              <w:t>Change Shape to 2D Mode</w:t>
+            </w:r>
+            <w:r>
+              <w:rPr>
+                <w:noProof/>
+                <w:webHidden/>
+              </w:rPr>
+              <w:tab/>
+            </w:r>
+            <w:r>
+              <w:rPr>
+                <w:noProof/>
+                <w:webHidden/>
+              </w:rPr>
+              <w:fldChar w:fldCharType="begin"/>
+            </w:r>
+            <w:r>
+              <w:rPr>
+                <w:noProof/>
+                <w:webHidden/>
+              </w:rPr>
+              <w:instrText xml:space="preserve"> PAGEREF _Toc192946637 \h </w:instrText>
+            </w:r>
+            <w:r>
+              <w:rPr>
+                <w:noProof/>
+                <w:webHidden/>
+              </w:rPr>
+            </w:r>
+            <w:r>
+              <w:rPr>
+                <w:noProof/>
+                <w:webHidden/>
+              </w:rPr>
+              <w:fldChar w:fldCharType="separate"/>
+            </w:r>
+            <w:r>
+              <w:rPr>
+                <w:noProof/>
+                <w:webHidden/>
+              </w:rPr>
+              <w:t>2</w:t>
+            </w:r>
+            <w:r>
+              <w:rPr>
+                <w:noProof/>
+                <w:webHidden/>
+              </w:rPr>
+              <w:fldChar w:fldCharType="end"/>
+            </w:r>
+          </w:hyperlink>
+        </w:p>
+        <w:p>
+          <w:pPr>
+            <w:pStyle w:val="TOC1"/>
+            <w:tabs>
+              <w:tab w:val="right" w:leader="dot" w:pos="9350"/>
+            </w:tabs>
+            <w:rPr>
+              <w:rFonts w:eastAsiaTheme="minorEastAsia"/>
+              <w:noProof/>
+              <w:sz w:val="24"/>
+              <w:szCs w:val="24"/>
+            </w:rPr>
+          </w:pPr>
+          <w:hyperlink w:anchor="_Toc192946638" w:history="1">
+            <w:r>
+              <w:rPr>
+                <w:rStyle w:val="Hyperlink"/>
+                <w:noProof/>
+              </w:rPr>
+              <w:t>Go into Outline Mode</w:t>
+            </w:r>
+            <w:r>
+              <w:rPr>
+                <w:noProof/>
+                <w:webHidden/>
+              </w:rPr>
+              <w:tab/>
+            </w:r>
+            <w:r>
+              <w:rPr>
+                <w:noProof/>
+                <w:webHidden/>
+              </w:rPr>
+              <w:fldChar w:fldCharType="begin"/>
+            </w:r>
+            <w:r>
+              <w:rPr>
+                <w:noProof/>
+                <w:webHidden/>
+              </w:rPr>
+              <w:instrText xml:space="preserve"> PAGEREF _Toc192946638 \h </w:instrText>
+            </w:r>
+            <w:r>
+              <w:rPr>
+                <w:noProof/>
+                <w:webHidden/>
+              </w:rPr>
+            </w:r>
+            <w:r>
+              <w:rPr>
+                <w:noProof/>
+                <w:webHidden/>
+              </w:rPr>
+              <w:fldChar w:fldCharType="separate"/>
+            </w:r>
+            <w:r>
+              <w:rPr>
+                <w:noProof/>
+                <w:webHidden/>
+              </w:rPr>
+              <w:t>4</w:t>
+            </w:r>
+            <w:r>
+              <w:rPr>
+                <w:noProof/>
+                <w:webHidden/>
+              </w:rPr>
+              <w:fldChar w:fldCharType="end"/>
+            </w:r>
+          </w:hyperlink>
+        </w:p>
+        <w:p>
+          <w:pPr>
+            <w:pStyle w:val="TOC1"/>
+            <w:tabs>
+              <w:tab w:val="right" w:leader="dot" w:pos="9350"/>
+            </w:tabs>
+            <w:rPr>
+              <w:rFonts w:eastAsiaTheme="minorEastAsia"/>
+              <w:noProof/>
+              <w:sz w:val="24"/>
+              <w:szCs w:val="24"/>
+            </w:rPr>
+          </w:pPr>
+          <w:hyperlink w:anchor="_Toc192946639" w:history="1">
+            <w:r>
+              <w:rPr>
+                <w:rStyle w:val="Hyperlink"/>
+                <w:noProof/>
+              </w:rPr>
+              <w:t>The Property Panel</w:t>
+            </w:r>
+            <w:r>
+              <w:rPr>
+                <w:noProof/>
+                <w:webHidden/>
+              </w:rPr>
+              <w:tab/>
+            </w:r>
+            <w:r>
+              <w:rPr>
+                <w:noProof/>
+                <w:webHidden/>
+              </w:rPr>
+              <w:fldChar w:fldCharType="begin"/>
+            </w:r>
+            <w:r>
+              <w:rPr>
+                <w:noProof/>
+                <w:webHidden/>
+              </w:rPr>
+              <w:instrText xml:space="preserve"> PAGEREF _Toc192946639 \h </w:instrText>
+            </w:r>
+            <w:r>
+              <w:rPr>
+                <w:noProof/>
+                <w:webHidden/>
+              </w:rPr>
+            </w:r>
+            <w:r>
+              <w:rPr>
+                <w:noProof/>
+                <w:webHidden/>
+              </w:rPr>
+              <w:fldChar w:fldCharType="separate"/>
+            </w:r>
+            <w:r>
+              <w:rPr>
+                <w:noProof/>
+                <w:webHidden/>
+              </w:rPr>
+              <w:t>5</w:t>
+            </w:r>
+            <w:r>
+              <w:rPr>
+                <w:noProof/>
+                <w:webHidden/>
+              </w:rPr>
+              <w:fldChar w:fldCharType="end"/>
+            </w:r>
+          </w:hyperlink>
+        </w:p>
+        <w:p>
+          <w:pPr>
+            <w:pStyle w:val="TOC1"/>
+            <w:tabs>
+              <w:tab w:val="right" w:leader="dot" w:pos="9350"/>
+            </w:tabs>
+            <w:rPr>
+              <w:rFonts w:eastAsiaTheme="minorEastAsia"/>
+              <w:noProof/>
+              <w:sz w:val="24"/>
+              <w:szCs w:val="24"/>
+            </w:rPr>
+          </w:pPr>
+          <w:hyperlink w:anchor="_Toc192946640" w:history="1">
+            <w:r>
+              <w:rPr>
+                <w:rStyle w:val="Hyperlink"/>
+                <w:noProof/>
+              </w:rPr>
+              <w:t>Creating the Circle for the Hole</w:t>
+            </w:r>
+            <w:r>
+              <w:rPr>
+                <w:noProof/>
+                <w:webHidden/>
+              </w:rPr>
+              <w:tab/>
+            </w:r>
+            <w:r>
+              <w:rPr>
+                <w:noProof/>
+                <w:webHidden/>
+              </w:rPr>
+              <w:fldChar w:fldCharType="begin"/>
+            </w:r>
+            <w:r>
+              <w:rPr>
+                <w:noProof/>
+                <w:webHidden/>
+              </w:rPr>
+              <w:instrText xml:space="preserve"> PAGEREF _Toc192946640 \h </w:instrText>
+            </w:r>
+            <w:r>
+              <w:rPr>
+                <w:noProof/>
+                <w:webHidden/>
+              </w:rPr>
+            </w:r>
+            <w:r>
+              <w:rPr>
+                <w:noProof/>
+                <w:webHidden/>
+              </w:rPr>
+              <w:fldChar w:fldCharType="separate"/>
+            </w:r>
+            <w:r>
+              <w:rPr>
+                <w:noProof/>
+                <w:webHidden/>
+              </w:rPr>
+              <w:t>6</w:t>
+            </w:r>
+            <w:r>
+              <w:rPr>
+                <w:noProof/>
+                <w:webHidden/>
+              </w:rPr>
+              <w:fldChar w:fldCharType="end"/>
+            </w:r>
+          </w:hyperlink>
+        </w:p>
+        <w:p>
+          <w:pPr>
+            <w:pStyle w:val="TOC1"/>
+            <w:tabs>
+              <w:tab w:val="right" w:leader="dot" w:pos="9350"/>
+            </w:tabs>
+            <w:rPr>
+              <w:rFonts w:eastAsiaTheme="minorEastAsia"/>
+              <w:noProof/>
+              <w:sz w:val="24"/>
+              <w:szCs w:val="24"/>
+            </w:rPr>
+          </w:pPr>
+          <w:hyperlink w:anchor="_Toc192946641" w:history="1">
+            <w:r>
+              <w:rPr>
+                <w:rStyle w:val="Hyperlink"/>
+                <w:noProof/>
+              </w:rPr>
+              <w:t>Making the Hole Appear in the Shape</w:t>
+            </w:r>
+            <w:r>
+              <w:rPr>
+                <w:noProof/>
+                <w:webHidden/>
+              </w:rPr>
+              <w:tab/>
+            </w:r>
+            <w:r>
+              <w:rPr>
+                <w:noProof/>
+                <w:webHidden/>
+              </w:rPr>
+              <w:fldChar w:fldCharType="begin"/>
+            </w:r>
+            <w:r>
+              <w:rPr>
+                <w:noProof/>
+                <w:webHidden/>
+              </w:rPr>
+              <w:instrText xml:space="preserve"> PAGEREF _Toc192946641 \h </w:instrText>
+            </w:r>
+            <w:r>
+              <w:rPr>
+                <w:noProof/>
+                <w:webHidden/>
+              </w:rPr>
+            </w:r>
+            <w:r>
+              <w:rPr>
+                <w:noProof/>
+                <w:webHidden/>
+              </w:rPr>
+              <w:fldChar w:fldCharType="separate"/>
+            </w:r>
+            <w:r>
+              <w:rPr>
+                <w:noProof/>
+                <w:webHidden/>
+              </w:rPr>
+              <w:t>10</w:t>
+            </w:r>
+            <w:r>
+              <w:rPr>
+                <w:noProof/>
+                <w:webHidden/>
+              </w:rPr>
+              <w:fldChar w:fldCharType="end"/>
+            </w:r>
+          </w:hyperlink>
+        </w:p>
+        <w:p>
+          <w:r>
+            <w:rPr>
+              <w:b/>
+              <w:bCs/>
+              <w:noProof/>
+            </w:rPr>
+            <w:fldChar w:fldCharType="end"/>
+          </w:r>
+        </w:p>
+      </w:sdtContent>
+    </w:sdt>
     <w:p/>
-    <w:p/>
-    <w:p>
-      <w:r>
-        <w:t xml:space="preserve">One of the advantages to </w:t>
-      </w:r>
-      <w:r>
-        <w:rPr>
-          <w:rStyle w:val="BlueBoldenChar"/>
-          <w:rFonts w:eastAsiaTheme="minorHAnsi"/>
-        </w:rPr>
-        <w:t>adding a segment</w:t>
-      </w:r>
-      <w:r>
-        <w:t xml:space="preserve"> to close the curve, instead of just merging the vertices at the bottom, is that it allows us to fill this shape, and make it appear solid.</w:t>
-      </w:r>
-    </w:p>
-    <w:p/>
-    <w:p>
-      <w:r>
-        <w:t xml:space="preserve">First, we are going to change our shape to </w:t>
-      </w:r>
-      <w:r>
-        <w:rPr>
-          <w:rStyle w:val="BlueBoldenChar"/>
-          <w:rFonts w:eastAsiaTheme="minorHAnsi"/>
-        </w:rPr>
-        <w:t>2D mode</w:t>
-      </w:r>
-      <w:r>
-        <w:t>, we can</w:t>
-      </w:r>
-      <w:r>
-        <w:t xml:space="preserve"> now</w:t>
-      </w:r>
-      <w:r>
-        <w:t xml:space="preserve"> </w:t>
-      </w:r>
-      <w:r>
-        <w:rPr>
-          <w:rStyle w:val="BlueBoldenChar"/>
-          <w:rFonts w:eastAsiaTheme="minorHAnsi"/>
-        </w:rPr>
-        <w:t>fill</w:t>
-      </w:r>
-      <w:r>
-        <w:t xml:space="preserve"> the Front.</w:t>
-      </w:r>
-      <w:r>
-        <w:t xml:space="preserve"> 3D type curves do not fill. So, we would be unable to do this, if we had remained in the 3D Mode.</w:t>
-      </w:r>
-    </w:p>
     <w:p>
       <w:r>
         <w:rPr>
           <w:noProof/>
         </w:rPr>
         <w:drawing>
-          <wp:inline distT="0" distB="0" distL="0" distR="0" wp14:anchorId="321EB0F1" wp14:editId="5E76EA03">
-            <wp:extent cx="4258269" cy="3934374"/>
-            <wp:effectExtent l="0" t="0" r="9525" b="9525"/>
-            <wp:docPr id="1702771951" name="Picture 1"/>
+          <wp:inline distT="0" distB="0" distL="0" distR="0" wp14:anchorId="1C433EBC" wp14:editId="4A185673">
+            <wp:extent cx="2567940" cy="2295525"/>
+            <wp:effectExtent l="38100" t="38100" r="99060" b="104775"/>
+            <wp:docPr id="1869694581" name="Picture 9"/>
             <wp:cNvGraphicFramePr>
               <a:graphicFrameLocks xmlns:a="http://schemas.openxmlformats.org/drawingml/2006/main" noChangeAspect="1"/>
             </wp:cNvGraphicFramePr>
@@ -80,11 +506,281 @@
               <a:graphicData uri="http://schemas.openxmlformats.org/drawingml/2006/picture">
                 <pic:pic xmlns:pic="http://schemas.openxmlformats.org/drawingml/2006/picture">
                   <pic:nvPicPr>
-                    <pic:cNvPr id="1702771951" name=""/>
+                    <pic:cNvPr id="0" name="Picture 2"/>
+                    <pic:cNvPicPr>
+                      <a:picLocks noChangeAspect="1" noChangeArrowheads="1"/>
+                    </pic:cNvPicPr>
+                  </pic:nvPicPr>
+                  <pic:blipFill>
+                    <a:blip r:embed="rId8">
+                      <a:extLst>
+                        <a:ext uri="{28A0092B-C50C-407E-A947-70E740481C1C}">
+                          <a14:useLocalDpi xmlns:a14="http://schemas.microsoft.com/office/drawing/2010/main" val="0"/>
+                        </a:ext>
+                      </a:extLst>
+                    </a:blip>
+                    <a:srcRect/>
+                    <a:stretch>
+                      <a:fillRect/>
+                    </a:stretch>
+                  </pic:blipFill>
+                  <pic:spPr bwMode="auto">
+                    <a:xfrm>
+                      <a:off x="0" y="0"/>
+                      <a:ext cx="2567940" cy="2295525"/>
+                    </a:xfrm>
+                    <a:prstGeom prst="rect">
+                      <a:avLst/>
+                    </a:prstGeom>
+                    <a:ln w="3175" cap="sq">
+                      <a:solidFill>
+                        <a:srgbClr val="000000"/>
+                      </a:solidFill>
+                      <a:prstDash val="solid"/>
+                      <a:miter lim="800000"/>
+                    </a:ln>
+                    <a:effectLst>
+                      <a:outerShdw blurRad="50800" dist="38100" dir="2700000" algn="tl" rotWithShape="0">
+                        <a:srgbClr val="000000">
+                          <a:alpha val="43000"/>
+                        </a:srgbClr>
+                      </a:outerShdw>
+                    </a:effectLst>
+                  </pic:spPr>
+                </pic:pic>
+              </a:graphicData>
+            </a:graphic>
+          </wp:inline>
+        </w:drawing>
+      </w:r>
+    </w:p>
+    <w:p/>
+    <w:p>
+      <w:pPr>
+        <w:pStyle w:val="Heading1"/>
+      </w:pPr>
+      <w:bookmarkStart w:id="0" w:name="_Toc192946636"/>
+      <w:r>
+        <w:t>Starting Point</w:t>
+      </w:r>
+      <w:bookmarkEnd w:id="0"/>
+    </w:p>
+    <w:p>
+      <w:r>
+        <w:t>We should be here now with our shape, if you have been following along from our last tutorial.</w:t>
+      </w:r>
+    </w:p>
+    <w:p>
+      <w:r>
+        <w:rPr>
+          <w:noProof/>
+        </w:rPr>
+        <w:lastRenderedPageBreak/>
+        <w:drawing>
+          <wp:inline distT="0" distB="0" distL="0" distR="0" wp14:anchorId="430208E4" wp14:editId="4ED0441B">
+            <wp:extent cx="3185721" cy="3453319"/>
+            <wp:effectExtent l="0" t="0" r="0" b="0"/>
+            <wp:docPr id="865248423" name="Picture 5"/>
+            <wp:cNvGraphicFramePr>
+              <a:graphicFrameLocks xmlns:a="http://schemas.openxmlformats.org/drawingml/2006/main" noChangeAspect="1"/>
+            </wp:cNvGraphicFramePr>
+            <a:graphic xmlns:a="http://schemas.openxmlformats.org/drawingml/2006/main">
+              <a:graphicData uri="http://schemas.openxmlformats.org/drawingml/2006/picture">
+                <pic:pic xmlns:pic="http://schemas.openxmlformats.org/drawingml/2006/picture">
+                  <pic:nvPicPr>
+                    <pic:cNvPr id="0" name="Picture 1"/>
+                    <pic:cNvPicPr>
+                      <a:picLocks noChangeAspect="1" noChangeArrowheads="1"/>
+                    </pic:cNvPicPr>
+                  </pic:nvPicPr>
+                  <pic:blipFill>
+                    <a:blip r:embed="rId9">
+                      <a:extLst>
+                        <a:ext uri="{28A0092B-C50C-407E-A947-70E740481C1C}">
+                          <a14:useLocalDpi xmlns:a14="http://schemas.microsoft.com/office/drawing/2010/main" val="0"/>
+                        </a:ext>
+                      </a:extLst>
+                    </a:blip>
+                    <a:srcRect/>
+                    <a:stretch>
+                      <a:fillRect/>
+                    </a:stretch>
+                  </pic:blipFill>
+                  <pic:spPr bwMode="auto">
+                    <a:xfrm>
+                      <a:off x="0" y="0"/>
+                      <a:ext cx="3188535" cy="3456370"/>
+                    </a:xfrm>
+                    <a:prstGeom prst="rect">
+                      <a:avLst/>
+                    </a:prstGeom>
+                    <a:noFill/>
+                    <a:ln>
+                      <a:noFill/>
+                    </a:ln>
+                  </pic:spPr>
+                </pic:pic>
+              </a:graphicData>
+            </a:graphic>
+          </wp:inline>
+        </w:drawing>
+      </w:r>
+    </w:p>
+    <w:p/>
+    <w:p>
+      <w:r>
+        <w:t xml:space="preserve">One of the advantages to </w:t>
+      </w:r>
+      <w:r>
+        <w:rPr>
+          <w:rStyle w:val="BlueBoldenChar"/>
+          <w:rFonts w:eastAsiaTheme="minorHAnsi"/>
+        </w:rPr>
+        <w:t>adding a segment</w:t>
+      </w:r>
+      <w:r>
+        <w:t xml:space="preserve"> to close the curve</w:t>
+      </w:r>
+      <w:r>
+        <w:t xml:space="preserve"> (as we did at the end of the last tutorial)</w:t>
+      </w:r>
+      <w:r>
+        <w:t>, instead of just merging the vertices at the bottom, is that it allows us to fill this shape, and make it appear solid.</w:t>
+      </w:r>
+    </w:p>
+    <w:p/>
+    <w:p>
+      <w:r>
+        <w:t>Filling this shape is exactly what we are trying to do in this tutorial</w:t>
+      </w:r>
+      <w:r>
+        <w:t>, so blending the two curves together in the way that we did, works perfectly for us.</w:t>
+      </w:r>
+    </w:p>
+    <w:p>
+      <w:pPr>
+        <w:pStyle w:val="Heading1"/>
+      </w:pPr>
+      <w:bookmarkStart w:id="1" w:name="_Toc192946637"/>
+      <w:r>
+        <w:t>Change Shape to 2D Mode</w:t>
+      </w:r>
+      <w:bookmarkEnd w:id="1"/>
+    </w:p>
+    <w:p>
+      <w:r>
+        <w:t>But before we can fill the shape,</w:t>
+      </w:r>
+      <w:r>
+        <w:t xml:space="preserve"> we are going to</w:t>
+      </w:r>
+      <w:r>
+        <w:t xml:space="preserve"> need to</w:t>
+      </w:r>
+      <w:r>
+        <w:t xml:space="preserve"> change our shape to </w:t>
+      </w:r>
+      <w:r>
+        <w:rPr>
+          <w:rStyle w:val="BlueBoldenChar"/>
+          <w:rFonts w:eastAsiaTheme="minorHAnsi"/>
+        </w:rPr>
+        <w:t>2D mode</w:t>
+      </w:r>
+      <w:r>
+        <w:t xml:space="preserve">, </w:t>
+      </w:r>
+      <w:r>
+        <w:t>this will further enable us to</w:t>
+      </w:r>
+      <w:r>
+        <w:t xml:space="preserve"> </w:t>
+      </w:r>
+      <w:r>
+        <w:rPr>
+          <w:rStyle w:val="BlueBoldenChar"/>
+          <w:rFonts w:eastAsiaTheme="minorHAnsi"/>
+        </w:rPr>
+        <w:t>fill</w:t>
+      </w:r>
+      <w:r>
+        <w:t xml:space="preserve"> the </w:t>
+      </w:r>
+      <w:r>
+        <w:rPr>
+          <w:rStyle w:val="BlueBoldenChar"/>
+          <w:rFonts w:eastAsiaTheme="minorHAnsi"/>
+        </w:rPr>
+        <w:t>Shape</w:t>
+      </w:r>
+      <w:r>
+        <w:t>.</w:t>
+      </w:r>
+      <w:r>
+        <w:t xml:space="preserve"> </w:t>
+      </w:r>
+      <w:r>
+        <w:t>If you were to leave the shape in a 3D mode, you will notice that we will be unable to fill it in the manner that we will be using.</w:t>
+      </w:r>
+    </w:p>
+    <w:p>
+      <w:r>
+        <w:t xml:space="preserve">We have a few options for </w:t>
+      </w:r>
+      <w:r>
+        <w:rPr>
+          <w:rStyle w:val="BlueBoldenChar"/>
+          <w:rFonts w:eastAsiaTheme="minorHAnsi"/>
+        </w:rPr>
+        <w:t>F</w:t>
+      </w:r>
+      <w:r>
+        <w:rPr>
+          <w:rStyle w:val="BlueBoldenChar"/>
+          <w:rFonts w:eastAsiaTheme="minorHAnsi"/>
+        </w:rPr>
+        <w:t>ill Mode</w:t>
+      </w:r>
+      <w:r>
+        <w:t xml:space="preserve">. But </w:t>
+      </w:r>
+      <w:r>
+        <w:rPr>
+          <w:rStyle w:val="BlueBoldenChar"/>
+          <w:rFonts w:eastAsiaTheme="minorHAnsi"/>
+        </w:rPr>
+        <w:t>Front</w:t>
+      </w:r>
+      <w:r>
+        <w:t xml:space="preserve"> will work fine for us.</w:t>
+      </w:r>
+      <w:r>
+        <w:t xml:space="preserve"> So, go ahead and choose this option from the drop-down.</w:t>
+      </w:r>
+    </w:p>
+    <w:p>
+      <w:r>
+        <w:rPr>
+          <w:noProof/>
+        </w:rPr>
+        <w:lastRenderedPageBreak/>
+        <w:drawing>
+          <wp:inline distT="0" distB="0" distL="0" distR="0" wp14:anchorId="67CF206B" wp14:editId="101B9BE4">
+            <wp:extent cx="4163006" cy="5525271"/>
+            <wp:effectExtent l="0" t="0" r="9525" b="0"/>
+            <wp:docPr id="365863978" name="Picture 1"/>
+            <wp:cNvGraphicFramePr>
+              <a:graphicFrameLocks xmlns:a="http://schemas.openxmlformats.org/drawingml/2006/main" noChangeAspect="1"/>
+            </wp:cNvGraphicFramePr>
+            <a:graphic xmlns:a="http://schemas.openxmlformats.org/drawingml/2006/main">
+              <a:graphicData uri="http://schemas.openxmlformats.org/drawingml/2006/picture">
+                <pic:pic xmlns:pic="http://schemas.openxmlformats.org/drawingml/2006/picture">
+                  <pic:nvPicPr>
+                    <pic:cNvPr id="365863978" name=""/>
                     <pic:cNvPicPr/>
                   </pic:nvPicPr>
                   <pic:blipFill>
-                    <a:blip r:embed="rId7"/>
+                    <a:blip r:embed="rId10"/>
                     <a:stretch>
                       <a:fillRect/>
                     </a:stretch>
@@ -92,7 +788,7 @@
                   <pic:spPr>
                     <a:xfrm>
                       <a:off x="0" y="0"/>
-                      <a:ext cx="4258269" cy="3934374"/>
+                      <a:ext cx="4163006" cy="5525271"/>
                     </a:xfrm>
                     <a:prstGeom prst="rect">
                       <a:avLst/>
@@ -105,6 +801,7 @@
         </w:drawing>
       </w:r>
     </w:p>
+    <w:p/>
     <w:p/>
     <w:p>
       <w:r>
@@ -136,7 +833,7 @@
                     <pic:cNvPicPr/>
                   </pic:nvPicPr>
                   <pic:blipFill>
-                    <a:blip r:embed="rId8"/>
+                    <a:blip r:embed="rId11"/>
                     <a:stretch>
                       <a:fillRect/>
                     </a:stretch>
@@ -162,17 +859,32 @@
       <w:pPr>
         <w:pStyle w:val="Heading1"/>
       </w:pPr>
+      <w:bookmarkStart w:id="2" w:name="_Toc192946638"/>
       <w:r>
         <w:t>Go into Outline Mode</w:t>
       </w:r>
-    </w:p>
-    <w:p>
-      <w:r>
-        <w:t>To get into outline mode, we need to go to the top of the viewport and click on this button here. As indicated in the image below.</w:t>
-      </w:r>
-    </w:p>
-    <w:p>
-      <w:r>
+      <w:bookmarkEnd w:id="2"/>
+    </w:p>
+    <w:p>
+      <w:r>
+        <w:t xml:space="preserve">To get into </w:t>
+      </w:r>
+      <w:r>
+        <w:rPr>
+          <w:rStyle w:val="BlueBoldenChar"/>
+          <w:rFonts w:eastAsiaTheme="minorHAnsi"/>
+        </w:rPr>
+        <w:t>outline mode</w:t>
+      </w:r>
+      <w:r>
+        <w:t>, we need to go to the top of the viewport and click on this button here. As indicated in the image below.</w:t>
+      </w:r>
+    </w:p>
+    <w:p>
+      <w:r>
+        <w:rPr>
+          <w:noProof/>
+        </w:rPr>
         <w:drawing>
           <wp:inline distT="0" distB="0" distL="0" distR="0" wp14:anchorId="700AC27C" wp14:editId="67D3F27A">
             <wp:extent cx="3248478" cy="1514686"/>
@@ -189,7 +901,7 @@
                     <pic:cNvPicPr/>
                   </pic:nvPicPr>
                   <pic:blipFill>
-                    <a:blip r:embed="rId9"/>
+                    <a:blip r:embed="rId12"/>
                     <a:stretch>
                       <a:fillRect/>
                     </a:stretch>
@@ -212,11 +924,24 @@
     </w:p>
     <w:p>
       <w:r>
-        <w:t>In outline mode, your shape should now look like this.</w:t>
-      </w:r>
-    </w:p>
-    <w:p>
-      <w:r>
+        <w:t xml:space="preserve">In </w:t>
+      </w:r>
+      <w:r>
+        <w:rPr>
+          <w:rStyle w:val="BlueBoldenChar"/>
+          <w:rFonts w:eastAsiaTheme="minorHAnsi"/>
+        </w:rPr>
+        <w:t>outline mode</w:t>
+      </w:r>
+      <w:r>
+        <w:t>, your shape should now look like this.</w:t>
+      </w:r>
+    </w:p>
+    <w:p>
+      <w:r>
+        <w:rPr>
+          <w:noProof/>
+        </w:rPr>
         <w:lastRenderedPageBreak/>
         <w:drawing>
           <wp:inline distT="0" distB="0" distL="0" distR="0" wp14:anchorId="545B6DD0" wp14:editId="3537125B">
@@ -234,7 +959,7 @@
                     <pic:cNvPicPr/>
                   </pic:nvPicPr>
                   <pic:blipFill rotWithShape="1">
-                    <a:blip r:embed="rId10"/>
+                    <a:blip r:embed="rId13"/>
                     <a:srcRect t="16148"/>
                     <a:stretch/>
                   </pic:blipFill>
@@ -262,7 +987,16 @@
         </w:drawing>
       </w:r>
     </w:p>
-    <w:p/>
+    <w:p>
+      <w:pPr>
+        <w:pStyle w:val="Heading1"/>
+      </w:pPr>
+      <w:bookmarkStart w:id="3" w:name="_Toc192946639"/>
+      <w:r>
+        <w:t>The Property Panel</w:t>
+      </w:r>
+      <w:bookmarkEnd w:id="3"/>
+    </w:p>
     <w:p>
       <w:r>
         <w:t xml:space="preserve">We can then come over the Property panel for </w:t>
@@ -299,6 +1033,9 @@
     </w:p>
     <w:p>
       <w:r>
+        <w:rPr>
+          <w:noProof/>
+        </w:rPr>
         <w:drawing>
           <wp:inline distT="0" distB="0" distL="0" distR="0" wp14:anchorId="63C55A34" wp14:editId="2522759A">
             <wp:extent cx="3867690" cy="3982006"/>
@@ -315,7 +1052,7 @@
                     <pic:cNvPicPr/>
                   </pic:nvPicPr>
                   <pic:blipFill>
-                    <a:blip r:embed="rId11"/>
+                    <a:blip r:embed="rId14"/>
                     <a:stretch>
                       <a:fillRect/>
                     </a:stretch>
@@ -339,12 +1076,14 @@
     <w:p/>
     <w:p>
       <w:r>
-        <w:lastRenderedPageBreak/>
         <w:t>Now our shape should look like this.</w:t>
       </w:r>
     </w:p>
     <w:p>
       <w:r>
+        <w:rPr>
+          <w:noProof/>
+        </w:rPr>
         <w:drawing>
           <wp:inline distT="0" distB="0" distL="0" distR="0" wp14:anchorId="3D8A932E" wp14:editId="083D2CE6">
             <wp:extent cx="2972215" cy="2924583"/>
@@ -361,7 +1100,7 @@
                     <pic:cNvPicPr/>
                   </pic:nvPicPr>
                   <pic:blipFill>
-                    <a:blip r:embed="rId12"/>
+                    <a:blip r:embed="rId15"/>
                     <a:stretch>
                       <a:fillRect/>
                     </a:stretch>
@@ -384,12 +1123,27 @@
     </w:p>
     <w:p/>
     <w:p>
+      <w:pPr>
+        <w:pStyle w:val="Heading1"/>
+      </w:pPr>
+      <w:bookmarkStart w:id="4" w:name="_Toc192946640"/>
+      <w:r>
+        <w:t>Creating the Circle for the Hole</w:t>
+      </w:r>
+      <w:bookmarkEnd w:id="4"/>
+    </w:p>
+    <w:p/>
+    <w:p>
       <w:r>
         <w:t>Now select these two points here.</w:t>
       </w:r>
     </w:p>
     <w:p>
       <w:r>
+        <w:rPr>
+          <w:noProof/>
+        </w:rPr>
+        <w:lastRenderedPageBreak/>
         <w:drawing>
           <wp:inline distT="0" distB="0" distL="0" distR="0" wp14:anchorId="5CB9C4FA" wp14:editId="3125A281">
             <wp:extent cx="3745149" cy="3909937"/>
@@ -406,7 +1160,7 @@
                     <pic:cNvPicPr/>
                   </pic:nvPicPr>
                   <pic:blipFill>
-                    <a:blip r:embed="rId13"/>
+                    <a:blip r:embed="rId16"/>
                     <a:stretch>
                       <a:fillRect/>
                     </a:stretch>
@@ -429,35 +1183,40 @@
     </w:p>
     <w:p/>
     <w:p>
-      <w:hyperlink r:id="rId14" w:history="1">
-        <w:r>
-          <w:rPr>
-            <w:rStyle w:val="Hyperlink"/>
-          </w:rPr>
-          <w:t>https://www.youtube.com/wa</w:t>
-        </w:r>
-        <w:r>
-          <w:rPr>
-            <w:rStyle w:val="Hyperlink"/>
-          </w:rPr>
-          <w:t>t</w:t>
-        </w:r>
-        <w:r>
-          <w:rPr>
-            <w:rStyle w:val="Hyperlink"/>
-          </w:rPr>
-          <w:t>ch?v=f53GvpTIO2w</w:t>
-        </w:r>
-      </w:hyperlink>
-    </w:p>
-    <w:p/>
-    <w:p>
-      <w:r>
+      <w:r>
+        <w:t xml:space="preserve">Now hit </w:t>
+      </w:r>
+      <w:r>
+        <w:rPr>
+          <w:rStyle w:val="BlueBoldenChar"/>
+          <w:rFonts w:eastAsiaTheme="minorHAnsi"/>
+        </w:rPr>
+        <w:t>Shift -S</w:t>
+      </w:r>
+      <w:r>
+        <w:t xml:space="preserve"> and select </w:t>
+      </w:r>
+      <w:r>
+        <w:rPr>
+          <w:rStyle w:val="BlueBoldenChar"/>
+          <w:rFonts w:eastAsiaTheme="minorHAnsi"/>
+        </w:rPr>
+        <w:t>Cursor to Selected</w:t>
+      </w:r>
+      <w:r>
+        <w:t>.</w:t>
+      </w:r>
+    </w:p>
+    <w:p>
+      <w:r>
+        <w:rPr>
+          <w:noProof/>
+        </w:rPr>
         <w:drawing>
-          <wp:inline distT="0" distB="0" distL="0" distR="0" wp14:anchorId="1BD9ACA8" wp14:editId="79BA913D">
-            <wp:extent cx="5943600" cy="981075"/>
-            <wp:effectExtent l="0" t="0" r="0" b="9525"/>
-            <wp:docPr id="1769434244" name="Picture 1"/>
+          <wp:inline distT="0" distB="0" distL="0" distR="0" wp14:anchorId="2E38732B" wp14:editId="46A6FFCE">
+            <wp:extent cx="4725059" cy="2572109"/>
+            <wp:effectExtent l="0" t="0" r="0" b="0"/>
+            <wp:docPr id="1521483059" name="Picture 1"/>
             <wp:cNvGraphicFramePr>
               <a:graphicFrameLocks xmlns:a="http://schemas.openxmlformats.org/drawingml/2006/main" noChangeAspect="1"/>
             </wp:cNvGraphicFramePr>
@@ -465,11 +1224,11 @@
               <a:graphicData uri="http://schemas.openxmlformats.org/drawingml/2006/picture">
                 <pic:pic xmlns:pic="http://schemas.openxmlformats.org/drawingml/2006/picture">
                   <pic:nvPicPr>
-                    <pic:cNvPr id="1769434244" name=""/>
+                    <pic:cNvPr id="1521483059" name=""/>
                     <pic:cNvPicPr/>
                   </pic:nvPicPr>
                   <pic:blipFill>
-                    <a:blip r:embed="rId15"/>
+                    <a:blip r:embed="rId17"/>
                     <a:stretch>
                       <a:fillRect/>
                     </a:stretch>
@@ -477,7 +1236,7 @@
                   <pic:spPr>
                     <a:xfrm>
                       <a:off x="0" y="0"/>
-                      <a:ext cx="5943600" cy="981075"/>
+                      <a:ext cx="4725059" cy="2572109"/>
                     </a:xfrm>
                     <a:prstGeom prst="rect">
                       <a:avLst/>
@@ -490,8 +1249,515 @@
         </w:drawing>
       </w:r>
     </w:p>
+    <w:p/>
+    <w:p>
+      <w:r>
+        <w:t>Your Cursor should now be between those two points that we had selected.</w:t>
+      </w:r>
+    </w:p>
+    <w:p>
+      <w:r>
+        <w:rPr>
+          <w:noProof/>
+        </w:rPr>
+        <w:lastRenderedPageBreak/>
+        <w:drawing>
+          <wp:inline distT="0" distB="0" distL="0" distR="0" wp14:anchorId="4CA67F47" wp14:editId="2A6DB6AA">
+            <wp:extent cx="3572374" cy="3000794"/>
+            <wp:effectExtent l="0" t="0" r="9525" b="9525"/>
+            <wp:docPr id="1846812440" name="Picture 1"/>
+            <wp:cNvGraphicFramePr>
+              <a:graphicFrameLocks xmlns:a="http://schemas.openxmlformats.org/drawingml/2006/main" noChangeAspect="1"/>
+            </wp:cNvGraphicFramePr>
+            <a:graphic xmlns:a="http://schemas.openxmlformats.org/drawingml/2006/main">
+              <a:graphicData uri="http://schemas.openxmlformats.org/drawingml/2006/picture">
+                <pic:pic xmlns:pic="http://schemas.openxmlformats.org/drawingml/2006/picture">
+                  <pic:nvPicPr>
+                    <pic:cNvPr id="1846812440" name=""/>
+                    <pic:cNvPicPr/>
+                  </pic:nvPicPr>
+                  <pic:blipFill>
+                    <a:blip r:embed="rId18"/>
+                    <a:stretch>
+                      <a:fillRect/>
+                    </a:stretch>
+                  </pic:blipFill>
+                  <pic:spPr>
+                    <a:xfrm>
+                      <a:off x="0" y="0"/>
+                      <a:ext cx="3572374" cy="3000794"/>
+                    </a:xfrm>
+                    <a:prstGeom prst="rect">
+                      <a:avLst/>
+                    </a:prstGeom>
+                  </pic:spPr>
+                </pic:pic>
+              </a:graphicData>
+            </a:graphic>
+          </wp:inline>
+        </w:drawing>
+      </w:r>
+    </w:p>
+    <w:p/>
+    <w:p>
+      <w:r>
+        <w:t xml:space="preserve">Now Hit </w:t>
+      </w:r>
+      <w:r>
+        <w:rPr>
+          <w:rStyle w:val="BlueBoldenChar"/>
+          <w:rFonts w:eastAsiaTheme="minorHAnsi"/>
+        </w:rPr>
+        <w:t>Shift</w:t>
+      </w:r>
+      <w:r>
+        <w:t xml:space="preserve"> and </w:t>
+      </w:r>
+      <w:r>
+        <w:rPr>
+          <w:rStyle w:val="BlueBoldenChar"/>
+          <w:rFonts w:eastAsiaTheme="minorHAnsi"/>
+        </w:rPr>
+        <w:t>A</w:t>
+      </w:r>
+      <w:r>
+        <w:t xml:space="preserve"> and then </w:t>
+      </w:r>
+      <w:r>
+        <w:rPr>
+          <w:rStyle w:val="BlueBoldenChar"/>
+          <w:rFonts w:eastAsiaTheme="minorHAnsi"/>
+        </w:rPr>
+        <w:t>add a circle</w:t>
+      </w:r>
+      <w:r>
+        <w:t xml:space="preserve"> right in the middle where the cursor is now located.</w:t>
+      </w:r>
+    </w:p>
+    <w:p>
+      <w:r>
+        <w:rPr>
+          <w:noProof/>
+        </w:rPr>
+        <w:drawing>
+          <wp:inline distT="0" distB="0" distL="0" distR="0" wp14:anchorId="16F30C62" wp14:editId="052EC84C">
+            <wp:extent cx="3219899" cy="1428949"/>
+            <wp:effectExtent l="0" t="0" r="0" b="0"/>
+            <wp:docPr id="1494406701" name="Picture 1"/>
+            <wp:cNvGraphicFramePr>
+              <a:graphicFrameLocks xmlns:a="http://schemas.openxmlformats.org/drawingml/2006/main" noChangeAspect="1"/>
+            </wp:cNvGraphicFramePr>
+            <a:graphic xmlns:a="http://schemas.openxmlformats.org/drawingml/2006/main">
+              <a:graphicData uri="http://schemas.openxmlformats.org/drawingml/2006/picture">
+                <pic:pic xmlns:pic="http://schemas.openxmlformats.org/drawingml/2006/picture">
+                  <pic:nvPicPr>
+                    <pic:cNvPr id="1494406701" name=""/>
+                    <pic:cNvPicPr/>
+                  </pic:nvPicPr>
+                  <pic:blipFill>
+                    <a:blip r:embed="rId19"/>
+                    <a:stretch>
+                      <a:fillRect/>
+                    </a:stretch>
+                  </pic:blipFill>
+                  <pic:spPr>
+                    <a:xfrm>
+                      <a:off x="0" y="0"/>
+                      <a:ext cx="3219899" cy="1428949"/>
+                    </a:xfrm>
+                    <a:prstGeom prst="rect">
+                      <a:avLst/>
+                    </a:prstGeom>
+                  </pic:spPr>
+                </pic:pic>
+              </a:graphicData>
+            </a:graphic>
+          </wp:inline>
+        </w:drawing>
+      </w:r>
+    </w:p>
+    <w:p/>
+    <w:p>
+      <w:r>
+        <w:t xml:space="preserve">Your shape should now have a circle in it. I used the </w:t>
+      </w:r>
+      <w:r>
+        <w:rPr>
+          <w:rStyle w:val="BlueBoldenChar"/>
+          <w:rFonts w:eastAsiaTheme="minorHAnsi"/>
+        </w:rPr>
+        <w:t>mouse wheel</w:t>
+      </w:r>
+      <w:r>
+        <w:t xml:space="preserve"> to </w:t>
+      </w:r>
+      <w:r>
+        <w:rPr>
+          <w:rStyle w:val="BlueBoldenChar"/>
+          <w:rFonts w:eastAsiaTheme="minorHAnsi"/>
+        </w:rPr>
+        <w:t>zoom</w:t>
+      </w:r>
+      <w:r>
+        <w:t xml:space="preserve"> in on this portion of the shape.</w:t>
+      </w:r>
+    </w:p>
+    <w:p>
+      <w:r>
+        <w:rPr>
+          <w:noProof/>
+        </w:rPr>
+        <w:lastRenderedPageBreak/>
+        <w:drawing>
+          <wp:inline distT="0" distB="0" distL="0" distR="0" wp14:anchorId="64401EAB" wp14:editId="67B40995">
+            <wp:extent cx="4036979" cy="3842462"/>
+            <wp:effectExtent l="0" t="0" r="1905" b="5715"/>
+            <wp:docPr id="1149252309" name="Picture 1"/>
+            <wp:cNvGraphicFramePr>
+              <a:graphicFrameLocks xmlns:a="http://schemas.openxmlformats.org/drawingml/2006/main" noChangeAspect="1"/>
+            </wp:cNvGraphicFramePr>
+            <a:graphic xmlns:a="http://schemas.openxmlformats.org/drawingml/2006/main">
+              <a:graphicData uri="http://schemas.openxmlformats.org/drawingml/2006/picture">
+                <pic:pic xmlns:pic="http://schemas.openxmlformats.org/drawingml/2006/picture">
+                  <pic:nvPicPr>
+                    <pic:cNvPr id="1149252309" name=""/>
+                    <pic:cNvPicPr/>
+                  </pic:nvPicPr>
+                  <pic:blipFill>
+                    <a:blip r:embed="rId20"/>
+                    <a:stretch>
+                      <a:fillRect/>
+                    </a:stretch>
+                  </pic:blipFill>
+                  <pic:spPr>
+                    <a:xfrm>
+                      <a:off x="0" y="0"/>
+                      <a:ext cx="4040747" cy="3846049"/>
+                    </a:xfrm>
+                    <a:prstGeom prst="rect">
+                      <a:avLst/>
+                    </a:prstGeom>
+                  </pic:spPr>
+                </pic:pic>
+              </a:graphicData>
+            </a:graphic>
+          </wp:inline>
+        </w:drawing>
+      </w:r>
+    </w:p>
+    <w:p/>
+    <w:p>
+      <w:r>
+        <w:t xml:space="preserve">Hit the </w:t>
+      </w:r>
+      <w:r>
+        <w:rPr>
+          <w:rStyle w:val="BlueBoldenChar"/>
+          <w:rFonts w:eastAsiaTheme="minorHAnsi"/>
+        </w:rPr>
+        <w:t xml:space="preserve">S </w:t>
+      </w:r>
+      <w:r>
+        <w:t>key</w:t>
+      </w:r>
+      <w:r>
+        <w:t>,</w:t>
+      </w:r>
+      <w:r>
+        <w:t xml:space="preserve"> and </w:t>
+      </w:r>
+      <w:r>
+        <w:rPr>
+          <w:rStyle w:val="BlueBoldenChar"/>
+          <w:rFonts w:eastAsiaTheme="minorHAnsi"/>
+        </w:rPr>
+        <w:t>S</w:t>
+      </w:r>
+      <w:r>
+        <w:rPr>
+          <w:rStyle w:val="BlueBoldenChar"/>
+          <w:rFonts w:eastAsiaTheme="minorHAnsi"/>
+        </w:rPr>
+        <w:t>cale</w:t>
+      </w:r>
+      <w:r>
+        <w:t xml:space="preserve"> this circle down a bit.</w:t>
+      </w:r>
+    </w:p>
+    <w:p>
+      <w:r>
+        <w:rPr>
+          <w:noProof/>
+        </w:rPr>
+        <w:drawing>
+          <wp:inline distT="0" distB="0" distL="0" distR="0" wp14:anchorId="43CD17FC" wp14:editId="3B2FDBE1">
+            <wp:extent cx="5048404" cy="3356043"/>
+            <wp:effectExtent l="0" t="0" r="0" b="0"/>
+            <wp:docPr id="1910011548" name="Picture 1"/>
+            <wp:cNvGraphicFramePr>
+              <a:graphicFrameLocks xmlns:a="http://schemas.openxmlformats.org/drawingml/2006/main" noChangeAspect="1"/>
+            </wp:cNvGraphicFramePr>
+            <a:graphic xmlns:a="http://schemas.openxmlformats.org/drawingml/2006/main">
+              <a:graphicData uri="http://schemas.openxmlformats.org/drawingml/2006/picture">
+                <pic:pic xmlns:pic="http://schemas.openxmlformats.org/drawingml/2006/picture">
+                  <pic:nvPicPr>
+                    <pic:cNvPr id="1910011548" name=""/>
+                    <pic:cNvPicPr/>
+                  </pic:nvPicPr>
+                  <pic:blipFill>
+                    <a:blip r:embed="rId21"/>
+                    <a:stretch>
+                      <a:fillRect/>
+                    </a:stretch>
+                  </pic:blipFill>
+                  <pic:spPr>
+                    <a:xfrm>
+                      <a:off x="0" y="0"/>
+                      <a:ext cx="5071234" cy="3371220"/>
+                    </a:xfrm>
+                    <a:prstGeom prst="rect">
+                      <a:avLst/>
+                    </a:prstGeom>
+                  </pic:spPr>
+                </pic:pic>
+              </a:graphicData>
+            </a:graphic>
+          </wp:inline>
+        </w:drawing>
+      </w:r>
+    </w:p>
+    <w:p>
+      <w:r>
+        <w:lastRenderedPageBreak/>
+        <w:t>Ok, since we have a circle or a shape inside of our shape. Blender will automatically detect a counter space relationship. In other words. Blender will assume you are wanting to cut a hole in your shape.</w:t>
+      </w:r>
+    </w:p>
+    <w:p>
+      <w:r>
+        <w:t xml:space="preserve">Come out of Wire mode, and go back to </w:t>
+      </w:r>
+      <w:r>
+        <w:rPr>
+          <w:rStyle w:val="BlueBoldenChar"/>
+          <w:rFonts w:eastAsiaTheme="minorHAnsi"/>
+        </w:rPr>
+        <w:t>Solid</w:t>
+      </w:r>
+      <w:r>
+        <w:t xml:space="preserve"> Mode.</w:t>
+      </w:r>
+    </w:p>
+    <w:p>
+      <w:r>
+        <w:rPr>
+          <w:noProof/>
+        </w:rPr>
+        <w:drawing>
+          <wp:inline distT="0" distB="0" distL="0" distR="0" wp14:anchorId="31085C94" wp14:editId="28D46A17">
+            <wp:extent cx="3134162" cy="943107"/>
+            <wp:effectExtent l="0" t="0" r="0" b="9525"/>
+            <wp:docPr id="944736509" name="Picture 1"/>
+            <wp:cNvGraphicFramePr>
+              <a:graphicFrameLocks xmlns:a="http://schemas.openxmlformats.org/drawingml/2006/main" noChangeAspect="1"/>
+            </wp:cNvGraphicFramePr>
+            <a:graphic xmlns:a="http://schemas.openxmlformats.org/drawingml/2006/main">
+              <a:graphicData uri="http://schemas.openxmlformats.org/drawingml/2006/picture">
+                <pic:pic xmlns:pic="http://schemas.openxmlformats.org/drawingml/2006/picture">
+                  <pic:nvPicPr>
+                    <pic:cNvPr id="944736509" name=""/>
+                    <pic:cNvPicPr/>
+                  </pic:nvPicPr>
+                  <pic:blipFill>
+                    <a:blip r:embed="rId22"/>
+                    <a:stretch>
+                      <a:fillRect/>
+                    </a:stretch>
+                  </pic:blipFill>
+                  <pic:spPr>
+                    <a:xfrm>
+                      <a:off x="0" y="0"/>
+                      <a:ext cx="3134162" cy="943107"/>
+                    </a:xfrm>
+                    <a:prstGeom prst="rect">
+                      <a:avLst/>
+                    </a:prstGeom>
+                  </pic:spPr>
+                </pic:pic>
+              </a:graphicData>
+            </a:graphic>
+          </wp:inline>
+        </w:drawing>
+      </w:r>
+    </w:p>
+    <w:p/>
+    <w:p>
+      <w:pPr>
+        <w:pStyle w:val="Heading1"/>
+      </w:pPr>
+      <w:bookmarkStart w:id="5" w:name="_Toc192946641"/>
+      <w:r>
+        <w:t>Making the Hole Appear in the Shape</w:t>
+      </w:r>
+      <w:bookmarkEnd w:id="5"/>
+    </w:p>
+    <w:p>
+      <w:r>
+        <w:t>All we have to do</w:t>
+      </w:r>
+      <w:r>
+        <w:t xml:space="preserve">, to see our hole appear in the shape, </w:t>
+      </w:r>
+      <w:r>
+        <w:t xml:space="preserve"> is to come back to our </w:t>
+      </w:r>
+      <w:r>
+        <w:rPr>
+          <w:rStyle w:val="BlueBoldenChar"/>
+          <w:rFonts w:eastAsiaTheme="minorHAnsi"/>
+        </w:rPr>
+        <w:t>Property Panel</w:t>
+      </w:r>
+      <w:r>
+        <w:t xml:space="preserve"> on the right-hand side of the Viewport, and </w:t>
+      </w:r>
+      <w:r>
+        <w:rPr>
+          <w:rStyle w:val="BoldMaroonListChar"/>
+        </w:rPr>
+        <w:t>turn back on</w:t>
+      </w:r>
+      <w:r>
+        <w:t xml:space="preserve"> that </w:t>
+      </w:r>
+      <w:r>
+        <w:rPr>
+          <w:rStyle w:val="BlueBoldenChar"/>
+          <w:rFonts w:eastAsiaTheme="minorHAnsi"/>
+        </w:rPr>
+        <w:t>Front</w:t>
+      </w:r>
+      <w:r>
+        <w:t xml:space="preserve"> option for </w:t>
+      </w:r>
+      <w:r>
+        <w:rPr>
+          <w:rStyle w:val="BlueBoldenChar"/>
+          <w:rFonts w:eastAsiaTheme="minorHAnsi"/>
+        </w:rPr>
+        <w:t>Fill</w:t>
+      </w:r>
+      <w:r>
+        <w:rPr>
+          <w:rStyle w:val="BlueBoldenChar"/>
+          <w:rFonts w:eastAsiaTheme="minorHAnsi"/>
+        </w:rPr>
+        <w:t xml:space="preserve"> Mode</w:t>
+      </w:r>
+      <w:r>
+        <w:t>.</w:t>
+      </w:r>
+    </w:p>
+    <w:p>
+      <w:r>
+        <w:rPr>
+          <w:noProof/>
+        </w:rPr>
+        <w:drawing>
+          <wp:inline distT="0" distB="0" distL="0" distR="0" wp14:anchorId="5BC812BC" wp14:editId="2583AE2F">
+            <wp:extent cx="4229690" cy="4372585"/>
+            <wp:effectExtent l="0" t="0" r="0" b="9525"/>
+            <wp:docPr id="1515261329" name="Picture 1"/>
+            <wp:cNvGraphicFramePr>
+              <a:graphicFrameLocks xmlns:a="http://schemas.openxmlformats.org/drawingml/2006/main" noChangeAspect="1"/>
+            </wp:cNvGraphicFramePr>
+            <a:graphic xmlns:a="http://schemas.openxmlformats.org/drawingml/2006/main">
+              <a:graphicData uri="http://schemas.openxmlformats.org/drawingml/2006/picture">
+                <pic:pic xmlns:pic="http://schemas.openxmlformats.org/drawingml/2006/picture">
+                  <pic:nvPicPr>
+                    <pic:cNvPr id="1515261329" name=""/>
+                    <pic:cNvPicPr/>
+                  </pic:nvPicPr>
+                  <pic:blipFill>
+                    <a:blip r:embed="rId23"/>
+                    <a:stretch>
+                      <a:fillRect/>
+                    </a:stretch>
+                  </pic:blipFill>
+                  <pic:spPr>
+                    <a:xfrm>
+                      <a:off x="0" y="0"/>
+                      <a:ext cx="4229690" cy="4372585"/>
+                    </a:xfrm>
+                    <a:prstGeom prst="rect">
+                      <a:avLst/>
+                    </a:prstGeom>
+                  </pic:spPr>
+                </pic:pic>
+              </a:graphicData>
+            </a:graphic>
+          </wp:inline>
+        </w:drawing>
+      </w:r>
+    </w:p>
+    <w:p/>
+    <w:p>
+      <w:r>
+        <w:lastRenderedPageBreak/>
+        <w:t>And notice now that you do indeed have that hole in your shape.</w:t>
+      </w:r>
+    </w:p>
+    <w:p>
+      <w:r>
+        <w:rPr>
+          <w:noProof/>
+        </w:rPr>
+        <w:drawing>
+          <wp:inline distT="0" distB="0" distL="0" distR="0" wp14:anchorId="3BBB285A" wp14:editId="48D5260E">
+            <wp:extent cx="3613245" cy="3574393"/>
+            <wp:effectExtent l="0" t="0" r="6350" b="7620"/>
+            <wp:docPr id="1668793891" name="Picture 1"/>
+            <wp:cNvGraphicFramePr>
+              <a:graphicFrameLocks xmlns:a="http://schemas.openxmlformats.org/drawingml/2006/main" noChangeAspect="1"/>
+            </wp:cNvGraphicFramePr>
+            <a:graphic xmlns:a="http://schemas.openxmlformats.org/drawingml/2006/main">
+              <a:graphicData uri="http://schemas.openxmlformats.org/drawingml/2006/picture">
+                <pic:pic xmlns:pic="http://schemas.openxmlformats.org/drawingml/2006/picture">
+                  <pic:nvPicPr>
+                    <pic:cNvPr id="1668793891" name=""/>
+                    <pic:cNvPicPr/>
+                  </pic:nvPicPr>
+                  <pic:blipFill>
+                    <a:blip r:embed="rId24"/>
+                    <a:stretch>
+                      <a:fillRect/>
+                    </a:stretch>
+                  </pic:blipFill>
+                  <pic:spPr>
+                    <a:xfrm>
+                      <a:off x="0" y="0"/>
+                      <a:ext cx="3619599" cy="3580679"/>
+                    </a:xfrm>
+                    <a:prstGeom prst="rect">
+                      <a:avLst/>
+                    </a:prstGeom>
+                  </pic:spPr>
+                </pic:pic>
+              </a:graphicData>
+            </a:graphic>
+          </wp:inline>
+        </w:drawing>
+      </w:r>
+    </w:p>
+    <w:p/>
+    <w:p>
+      <w:r>
+        <w:t>This will be the end of our series of tutorials on Curves. I hope you have enjoyed it. And just have fun.</w:t>
+      </w:r>
+    </w:p>
+    <w:p/>
+    <w:p/>
     <w:sectPr>
-      <w:headerReference w:type="default" r:id="rId16"/>
+      <w:headerReference w:type="default" r:id="rId25"/>
       <w:pgSz w:w="12240" w:h="15840"/>
       <w:pgMar w:top="1440" w:right="1440" w:bottom="1440" w:left="1440" w:header="720" w:footer="720" w:gutter="0"/>
       <w:cols w:space="720"/>
@@ -2285,7 +3551,6 @@
     <w:basedOn w:val="Heading1"/>
     <w:next w:val="Normal"/>
     <w:uiPriority w:val="39"/>
-    <w:semiHidden/>
     <w:unhideWhenUsed/>
     <w:qFormat/>
     <w:rsid w:val="00F6446E"/>
@@ -2660,6 +3925,18 @@
       <w:color w:val="954F72" w:themeColor="followedHyperlink"/>
       <w:u w:val="single"/>
     </w:rPr>
+  </w:style>
+  <w:style w:type="paragraph" w:styleId="TOC1">
+    <w:name w:val="toc 1"/>
+    <w:basedOn w:val="Normal"/>
+    <w:next w:val="Normal"/>
+    <w:autoRedefine/>
+    <w:uiPriority w:val="39"/>
+    <w:unhideWhenUsed/>
+    <w:rsid w:val="000D065E"/>
+    <w:pPr>
+      <w:spacing w:after="100"/>
+    </w:pPr>
   </w:style>
 </w:styles>
 </file>
@@ -3004,4 +4281,16 @@
     </a:ext>
   </a:extLst>
 </a:theme>
+</file>
+
+<file path=customXml/item1.xml><?xml version="1.0" encoding="utf-8"?>
+<b:Sources xmlns:b="http://schemas.openxmlformats.org/officeDocument/2006/bibliography" xmlns="http://schemas.openxmlformats.org/officeDocument/2006/bibliography" SelectedStyle="\APASixthEditionOfficeOnline.xsl" StyleName="APA" Version="6"/>
+</file>
+
+<file path=customXml/itemProps1.xml><?xml version="1.0" encoding="utf-8"?>
+<ds:datastoreItem xmlns:ds="http://schemas.openxmlformats.org/officeDocument/2006/customXml" ds:itemID="{B5481B1E-F32B-42F6-9085-40ABB349C89C}">
+  <ds:schemaRefs>
+    <ds:schemaRef ds:uri="http://schemas.openxmlformats.org/officeDocument/2006/bibliography"/>
+  </ds:schemaRefs>
+</ds:datastoreItem>
 </file>
</xml_diff>